<commit_message>
Updated technical spec to reflect current design
</commit_message>
<xml_diff>
--- a/piLab Technical Doc.docx
+++ b/piLab Technical Doc.docx
@@ -212,7 +212,6 @@
                 <w:placeholder>
                   <w:docPart w:val="E72F60A942B54047B921DE62632E2B5F"/>
                 </w:placeholder>
-                <w:showingPlcHdr/>
                 <w:dataBinding w:prefixMappings="xmlns:ns0='http://schemas.microsoft.com/office/2006/coverPageProps'" w:xpath="/ns0:CoverPageProperties[1]/ns0:Abstract[1]" w:storeItemID="{55AF091B-3C7A-41E3-B477-F2FDAA23CFDA}"/>
                 <w:text/>
               </w:sdtPr>
@@ -231,7 +230,23 @@
                       <w:pStyle w:val="NoSpacing"/>
                     </w:pPr>
                     <w:r>
-                      <w:t>[Type the abstract of the document here. The abstract is typically a short summary of the contents of the document. Type the abstract of the document here. The abstract is typically a short summary of the contents of the document.]</w:t>
+                      <w:t xml:space="preserve">This document includes technical specifications for the first iteration of </w:t>
+                    </w:r>
+                    <w:proofErr w:type="spellStart"/>
+                    <w:r>
+                      <w:t>CorreoDigi</w:t>
+                    </w:r>
+                    <w:proofErr w:type="spellEnd"/>
+                    <w:r>
+                      <w:t xml:space="preserve">. </w:t>
+                    </w:r>
+                    <w:proofErr w:type="spellStart"/>
+                    <w:r>
+                      <w:t>CorreoDigi</w:t>
+                    </w:r>
+                    <w:proofErr w:type="spellEnd"/>
+                    <w:r>
+                      <w:t xml:space="preserve"> is a web-based application that aims to create a simple interface for sending digital letters between connected users.</w:t>
                     </w:r>
                   </w:p>
                 </w:tc>
@@ -246,9 +261,6 @@
                 </w:rPr>
                 <w:alias w:val="Subtitle"/>
                 <w:id w:val="276713189"/>
-                <w:placeholder>
-                  <w:docPart w:val="BC80E3ECE21D4AAFAAEA67E2114A4D19"/>
-                </w:placeholder>
                 <w:dataBinding w:prefixMappings="xmlns:ns0='http://schemas.openxmlformats.org/package/2006/metadata/core-properties' xmlns:ns1='http://purl.org/dc/elements/1.1/'" w:xpath="/ns0:coreProperties[1]/ns1:subject[1]" w:storeItemID="{6C3C8BC8-F283-45AE-878A-BAB7291924A1}"/>
                 <w:text/>
               </w:sdtPr>
@@ -294,7 +306,15 @@
                         <w:sz w:val="36"/>
                         <w:szCs w:val="36"/>
                       </w:rPr>
-                      <w:t xml:space="preserve"> project</w:t>
+                      <w:t xml:space="preserve"> </w:t>
+                    </w:r>
+                    <w:r>
+                      <w:rPr>
+                        <w:rFonts w:asciiTheme="majorHAnsi" w:eastAsiaTheme="majorEastAsia" w:hAnsiTheme="majorHAnsi" w:cstheme="majorBidi"/>
+                        <w:sz w:val="36"/>
+                        <w:szCs w:val="36"/>
+                      </w:rPr>
+                      <w:t>team</w:t>
                     </w:r>
                   </w:p>
                 </w:tc>
@@ -323,71 +343,14 @@
     </w:sdt>
     <w:p>
       <w:pPr>
-        <w:rPr>
-          <w:b/>
-        </w:rPr>
-      </w:pPr>
-      <w:r>
-        <w:rPr>
-          <w:b/>
-        </w:rPr>
+        <w:pStyle w:val="Title"/>
+      </w:pPr>
+      <w:proofErr w:type="spellStart"/>
+      <w:r>
         <w:lastRenderedPageBreak/>
-        <w:t>Intro</w:t>
-      </w:r>
-      <w:r>
-        <w:rPr>
-          <w:b/>
-        </w:rPr>
-        <w:t xml:space="preserve"> page needs to include</w:t>
-      </w:r>
-    </w:p>
-    <w:p>
-      <w:pPr>
-        <w:pStyle w:val="ListParagraph"/>
-        <w:numPr>
-          <w:ilvl w:val="0"/>
-          <w:numId w:val="4"/>
-        </w:numPr>
-      </w:pPr>
-      <w:r>
-        <w:t>Team name</w:t>
-      </w:r>
-    </w:p>
-    <w:p>
-      <w:pPr>
-        <w:pStyle w:val="ListParagraph"/>
-        <w:numPr>
-          <w:ilvl w:val="0"/>
-          <w:numId w:val="4"/>
-        </w:numPr>
-      </w:pPr>
-      <w:r>
-        <w:t>team members</w:t>
-      </w:r>
-    </w:p>
-    <w:p>
-      <w:pPr>
-        <w:pStyle w:val="ListParagraph"/>
-        <w:numPr>
-          <w:ilvl w:val="0"/>
-          <w:numId w:val="4"/>
-        </w:numPr>
-      </w:pPr>
-      <w:r>
-        <w:t>Product name</w:t>
-      </w:r>
-    </w:p>
-    <w:p>
-      <w:pPr>
-        <w:pStyle w:val="ListParagraph"/>
-        <w:numPr>
-          <w:ilvl w:val="0"/>
-          <w:numId w:val="4"/>
-        </w:numPr>
-      </w:pPr>
-      <w:r>
-        <w:t>Product abstract</w:t>
-      </w:r>
+        <w:t>CorreoDigi</w:t>
+      </w:r>
+      <w:proofErr w:type="spellEnd"/>
     </w:p>
     <w:p>
       <w:pPr>
@@ -404,44 +367,264 @@
         <w:t>iLab</w:t>
       </w:r>
       <w:proofErr w:type="spellEnd"/>
-    </w:p>
-    <w:p>
-      <w:r>
-        <w:t>&lt;Insert list of members here&gt;</w:t>
-      </w:r>
+      <w:r>
+        <w:t xml:space="preserve"> Team Members</w:t>
+      </w:r>
+    </w:p>
+    <w:p>
+      <w:pPr>
+        <w:spacing w:after="0"/>
+      </w:pPr>
+      <w:r>
+        <w:t>Ashley Isles</w:t>
+      </w:r>
+    </w:p>
+    <w:p>
+      <w:pPr>
+        <w:spacing w:after="0"/>
+      </w:pPr>
+      <w:r>
+        <w:t xml:space="preserve">Aurora Havens </w:t>
+      </w:r>
+    </w:p>
+    <w:p>
+      <w:pPr>
+        <w:spacing w:after="0"/>
+      </w:pPr>
+      <w:r>
+        <w:t>Austin Wells</w:t>
+      </w:r>
+    </w:p>
+    <w:p>
+      <w:pPr>
+        <w:spacing w:after="0"/>
+      </w:pPr>
+      <w:r>
+        <w:t>Brandon Guerra</w:t>
+      </w:r>
+    </w:p>
+    <w:p>
+      <w:pPr>
+        <w:spacing w:after="0"/>
+      </w:pPr>
+      <w:proofErr w:type="spellStart"/>
+      <w:r>
+        <w:t>Carly</w:t>
+      </w:r>
+      <w:proofErr w:type="spellEnd"/>
+      <w:r>
+        <w:t xml:space="preserve"> </w:t>
+      </w:r>
+      <w:proofErr w:type="spellStart"/>
+      <w:r>
+        <w:t>Kubacak</w:t>
+      </w:r>
+      <w:proofErr w:type="spellEnd"/>
+      <w:r>
+        <w:t>, Junior CS</w:t>
+      </w:r>
+    </w:p>
+    <w:p>
+      <w:pPr>
+        <w:spacing w:after="0"/>
+      </w:pPr>
+      <w:r>
+        <w:t xml:space="preserve">Conrad </w:t>
+      </w:r>
+      <w:proofErr w:type="spellStart"/>
+      <w:r>
+        <w:t>Appel</w:t>
+      </w:r>
+      <w:proofErr w:type="spellEnd"/>
+      <w:r>
+        <w:t xml:space="preserve"> IV</w:t>
+      </w:r>
+    </w:p>
+    <w:p>
+      <w:pPr>
+        <w:spacing w:after="0"/>
+      </w:pPr>
+      <w:r>
+        <w:t>Edward Li</w:t>
+      </w:r>
+    </w:p>
+    <w:p>
+      <w:pPr>
+        <w:spacing w:after="0"/>
+      </w:pPr>
+      <w:proofErr w:type="spellStart"/>
+      <w:r>
+        <w:t>Emely</w:t>
+      </w:r>
+      <w:proofErr w:type="spellEnd"/>
+      <w:r>
+        <w:t xml:space="preserve"> </w:t>
+      </w:r>
+      <w:proofErr w:type="spellStart"/>
+      <w:r>
+        <w:t>Villeda</w:t>
+      </w:r>
+      <w:proofErr w:type="spellEnd"/>
+      <w:r>
+        <w:t>-Principe</w:t>
+      </w:r>
+    </w:p>
+    <w:p>
+      <w:pPr>
+        <w:spacing w:after="0"/>
+      </w:pPr>
+      <w:r>
+        <w:t xml:space="preserve">Gwen </w:t>
+      </w:r>
+      <w:proofErr w:type="spellStart"/>
+      <w:r>
+        <w:t>Caris</w:t>
+      </w:r>
+      <w:proofErr w:type="spellEnd"/>
+    </w:p>
+    <w:p>
+      <w:pPr>
+        <w:spacing w:after="0"/>
+      </w:pPr>
+      <w:r>
+        <w:t>JD Francis</w:t>
+      </w:r>
+    </w:p>
+    <w:p>
+      <w:pPr>
+        <w:spacing w:after="0"/>
+      </w:pPr>
+      <w:r>
+        <w:t xml:space="preserve">Morgan </w:t>
+      </w:r>
+      <w:proofErr w:type="spellStart"/>
+      <w:r>
+        <w:t>Monzingo</w:t>
+      </w:r>
+      <w:proofErr w:type="spellEnd"/>
+      <w:r>
+        <w:t xml:space="preserve"> </w:t>
+      </w:r>
+    </w:p>
+    <w:p>
+      <w:pPr>
+        <w:spacing w:after="0"/>
+      </w:pPr>
+      <w:r>
+        <w:t xml:space="preserve">Olivia </w:t>
+      </w:r>
+      <w:proofErr w:type="spellStart"/>
+      <w:r>
+        <w:t>Schmid</w:t>
+      </w:r>
+      <w:proofErr w:type="spellEnd"/>
+      <w:r>
+        <w:t xml:space="preserve"> </w:t>
+      </w:r>
+    </w:p>
+    <w:p>
+      <w:pPr>
+        <w:spacing w:after="0"/>
+      </w:pPr>
+      <w:r>
+        <w:t>Patrick Leopard II</w:t>
+      </w:r>
+    </w:p>
+    <w:p>
+      <w:pPr>
+        <w:spacing w:after="0"/>
+      </w:pPr>
+      <w:r>
+        <w:t xml:space="preserve">Viral </w:t>
+      </w:r>
+      <w:proofErr w:type="spellStart"/>
+      <w:r>
+        <w:t>Kotecha</w:t>
+      </w:r>
+      <w:proofErr w:type="spellEnd"/>
+    </w:p>
+    <w:p>
+      <w:pPr>
+        <w:spacing w:after="0"/>
+      </w:pPr>
+      <w:proofErr w:type="spellStart"/>
+      <w:r>
+        <w:t>Yassi</w:t>
+      </w:r>
+      <w:proofErr w:type="spellEnd"/>
+      <w:r>
+        <w:t xml:space="preserve"> Shaba</w:t>
+      </w:r>
+    </w:p>
+    <w:p>
+      <w:pPr>
+        <w:spacing w:after="0"/>
+      </w:pPr>
     </w:p>
     <w:p>
       <w:pPr>
         <w:pStyle w:val="Heading2"/>
       </w:pPr>
+      <w:r>
+        <w:t>Executive Summary:</w:t>
+      </w:r>
+    </w:p>
+    <w:p>
+      <w:r>
+        <w:t xml:space="preserve">The </w:t>
+      </w:r>
+      <w:r>
+        <w:t xml:space="preserve">EWB-SMU </w:t>
+      </w:r>
       <w:proofErr w:type="spellStart"/>
       <w:r>
-        <w:t>Correo</w:t>
+        <w:t>piLab</w:t>
       </w:r>
       <w:proofErr w:type="spellEnd"/>
       <w:r>
+        <w:t xml:space="preserve"> team</w:t>
+      </w:r>
+      <w:r>
+        <w:t xml:space="preserve"> is working to set up a raspberry-pi-powered computer lab in an Orphanage in Honduras. </w:t>
+      </w:r>
+      <w:r>
+        <w:t xml:space="preserve">Our goal in creating the </w:t>
+      </w:r>
+      <w:proofErr w:type="spellStart"/>
+      <w:r>
+        <w:t>piLab</w:t>
+      </w:r>
+      <w:proofErr w:type="spellEnd"/>
+      <w:r>
         <w:t xml:space="preserve"> </w:t>
       </w:r>
+      <w:r>
+        <w:t xml:space="preserve">is to open up communication between the children in Honduras and the </w:t>
+      </w:r>
+      <w:r>
+        <w:t xml:space="preserve">people who visit the orphanage and then </w:t>
+      </w:r>
+      <w:r>
+        <w:t>return to the United States</w:t>
+      </w:r>
+      <w:r>
+        <w:t xml:space="preserve">. Through the </w:t>
+      </w:r>
       <w:proofErr w:type="spellStart"/>
       <w:r>
-        <w:t>Digi</w:t>
+        <w:t>piLab</w:t>
       </w:r>
       <w:proofErr w:type="spellEnd"/>
-    </w:p>
-    <w:p>
-      <w:pPr>
-        <w:pStyle w:val="Heading3"/>
-      </w:pPr>
-      <w:r>
-        <w:t>Executive Summary:</w:t>
-      </w:r>
-    </w:p>
-    <w:p>
-      <w:r>
-        <w:t xml:space="preserve">The </w:t>
-      </w:r>
-      <w:r>
-        <w:t xml:space="preserve">EWB-SMU </w:t>
+      <w:r>
+        <w:t xml:space="preserve"> project, we aim to create an efficient and customizable method of establishing pi-powered computer labs in undeveloped parts</w:t>
+      </w:r>
+      <w:r>
+        <w:t xml:space="preserve"> of the world.</w:t>
+      </w:r>
+    </w:p>
+    <w:p>
+      <w:r>
+        <w:t xml:space="preserve">To address the communication problem in the orphanage in Honduras, the </w:t>
       </w:r>
       <w:proofErr w:type="spellStart"/>
       <w:r>
@@ -449,33 +632,70 @@
       </w:r>
       <w:proofErr w:type="spellEnd"/>
       <w:r>
-        <w:t xml:space="preserve"> team</w:t>
-      </w:r>
-      <w:r>
-        <w:t xml:space="preserve"> is working to set up a raspberry-pi-powered computer lab in an Orphanage in Honduras. </w:t>
-      </w:r>
-      <w:r>
-        <w:t xml:space="preserve">Our goal in creating the </w:t>
+        <w:t xml:space="preserve"> team will develop a cu</w:t>
+      </w:r>
+      <w:r>
+        <w:t xml:space="preserve">stom, web-based application, </w:t>
       </w:r>
       <w:proofErr w:type="spellStart"/>
+      <w:proofErr w:type="gramStart"/>
+      <w:r>
+        <w:t>CorreoDigi</w:t>
+      </w:r>
+      <w:proofErr w:type="spellEnd"/>
+      <w:r>
+        <w:t xml:space="preserve">, </w:t>
+      </w:r>
+      <w:r>
+        <w:t>that</w:t>
+      </w:r>
+      <w:proofErr w:type="gramEnd"/>
+      <w:r>
+        <w:t xml:space="preserve"> the children in Honduras can use to communicate with their friends in the United States.</w:t>
+      </w:r>
+      <w:r>
+        <w:t xml:space="preserve"> </w:t>
+      </w:r>
+      <w:proofErr w:type="spellStart"/>
+      <w:r>
+        <w:t>CorreoDigi</w:t>
+      </w:r>
+      <w:proofErr w:type="spellEnd"/>
+      <w:r>
+        <w:t xml:space="preserve"> </w:t>
+      </w:r>
+      <w:r>
+        <w:t>will simulate traditional, letter-writing correspondence. To ensure that all parties can understand the application, we will design simple user interfaces in both English and Spanish.</w:t>
+      </w:r>
+    </w:p>
+    <w:p>
+      <w:r>
+        <w:t xml:space="preserve">Once development of </w:t>
+      </w:r>
+      <w:proofErr w:type="spellStart"/>
+      <w:r>
+        <w:t>CorreoDigi</w:t>
+      </w:r>
+      <w:proofErr w:type="spellEnd"/>
+      <w:r>
+        <w:t xml:space="preserve"> is completed</w:t>
+      </w:r>
+      <w:r>
+        <w:t>,</w:t>
+      </w:r>
+      <w:r>
+        <w:t xml:space="preserve"> the EWB-SMU </w:t>
+      </w:r>
+      <w:proofErr w:type="spellStart"/>
       <w:r>
         <w:t>piLab</w:t>
       </w:r>
       <w:proofErr w:type="spellEnd"/>
       <w:r>
-        <w:t xml:space="preserve"> </w:t>
-      </w:r>
-      <w:r>
-        <w:t xml:space="preserve">is to open up communication between the children in Honduras and the </w:t>
-      </w:r>
-      <w:r>
-        <w:t xml:space="preserve">people who visit the orphanage and then </w:t>
-      </w:r>
-      <w:r>
-        <w:t>return to the United States</w:t>
-      </w:r>
-      <w:r>
-        <w:t xml:space="preserve">. Through the </w:t>
+        <w:t xml:space="preserve"> team will travel to </w:t>
+      </w:r>
+      <w:r>
+        <w:t xml:space="preserve">Honduras and set up the </w:t>
       </w:r>
       <w:proofErr w:type="spellStart"/>
       <w:r>
@@ -483,56 +703,23 @@
       </w:r>
       <w:proofErr w:type="spellEnd"/>
       <w:r>
-        <w:t xml:space="preserve"> project, we aim to create an efficient and customizable method of establishing pi-powered computer labs in undeveloped parts</w:t>
-      </w:r>
-      <w:r>
-        <w:t xml:space="preserve"> of the world.</w:t>
-      </w:r>
-    </w:p>
-    <w:p>
-      <w:r>
-        <w:t xml:space="preserve">To address the communication problem in the orphanage in Honduras, the </w:t>
+        <w:t xml:space="preserve">. During this time, we will teach the children how to use the application and gather information about how to improve </w:t>
       </w:r>
       <w:proofErr w:type="spellStart"/>
       <w:r>
-        <w:t>piLab</w:t>
+        <w:t>CorreoDigi</w:t>
       </w:r>
       <w:proofErr w:type="spellEnd"/>
       <w:r>
-        <w:t xml:space="preserve"> team will develop a custom, web-based application that the children in Honduras can use to communicate with their friends in the United States.</w:t>
-      </w:r>
-      <w:r>
-        <w:t xml:space="preserve"> The application will simulate traditional, letter-writing correspondence. To ensure that all parties can understand the application, we will design simple user interfaces in both English and Spanish.</w:t>
-      </w:r>
-    </w:p>
-    <w:p>
-      <w:r>
-        <w:t>Once development of &lt;insert product name here&gt; is completed</w:t>
-      </w:r>
-      <w:r>
-        <w:t>,</w:t>
-      </w:r>
-      <w:r>
-        <w:t xml:space="preserve"> the EWB-SMU </w:t>
+        <w:t xml:space="preserve"> and what other software applications might be of interest to the children in the orphanage. We currently have plans to create gardening software as well as expanding </w:t>
       </w:r>
       <w:proofErr w:type="spellStart"/>
       <w:r>
-        <w:t>piLab</w:t>
+        <w:t>CorreoDigi</w:t>
       </w:r>
       <w:proofErr w:type="spellEnd"/>
       <w:r>
-        <w:t xml:space="preserve"> team will travel to </w:t>
-      </w:r>
-      <w:r>
-        <w:t xml:space="preserve">Honduras and set up the </w:t>
-      </w:r>
-      <w:proofErr w:type="spellStart"/>
-      <w:r>
-        <w:t>piLab</w:t>
-      </w:r>
-      <w:proofErr w:type="spellEnd"/>
-      <w:r>
-        <w:t>. During this time, we will teach the children how to use the application and gather information about how to improve &lt;product name&gt; and what other software applications might be of interest to the children in the orphanage. We currently have plans to create gardening software as well as expanding &lt;product name&gt; to include mentorship components.</w:t>
+        <w:t xml:space="preserve"> to include mentorship components.</w:t>
       </w:r>
     </w:p>
     <w:p>
@@ -560,8 +747,15 @@
           <w:ilvl w:val="0"/>
           <w:numId w:val="5"/>
         </w:numPr>
-      </w:pPr>
-      <w:r>
+        <w:rPr>
+          <w:strike/>
+        </w:rPr>
+      </w:pPr>
+      <w:r>
+        <w:rPr>
+          <w:strike/>
+        </w:rPr>
+        <w:lastRenderedPageBreak/>
         <w:t>Software functionality</w:t>
       </w:r>
     </w:p>
@@ -584,200 +778,34 @@
           <w:ilvl w:val="0"/>
           <w:numId w:val="5"/>
         </w:numPr>
-      </w:pPr>
-      <w:r>
+        <w:rPr>
+          <w:strike/>
+        </w:rPr>
+      </w:pPr>
+      <w:r>
+        <w:rPr>
+          <w:strike/>
+        </w:rPr>
         <w:t>Activity diagrams for each “functionality”</w:t>
       </w:r>
       <w:r>
+        <w:rPr>
+          <w:strike/>
+        </w:rPr>
         <w:t xml:space="preserve"> (specify paths for different user roles)</w:t>
       </w:r>
     </w:p>
     <w:p>
       <w:pPr>
-        <w:pStyle w:val="ListParagraph"/>
-        <w:numPr>
-          <w:ilvl w:val="1"/>
-          <w:numId w:val="5"/>
-        </w:numPr>
-      </w:pPr>
-      <w:r>
-        <w:t>register</w:t>
-      </w:r>
-      <w:r>
-        <w:t xml:space="preserve"> (mentor, mentee)</w:t>
-      </w:r>
-    </w:p>
-    <w:p>
-      <w:pPr>
-        <w:pStyle w:val="ListParagraph"/>
-        <w:numPr>
-          <w:ilvl w:val="1"/>
-          <w:numId w:val="5"/>
-        </w:numPr>
-      </w:pPr>
-      <w:r>
-        <w:t>forgot password (mentor</w:t>
-      </w:r>
-      <w:r>
-        <w:t>,</w:t>
-      </w:r>
-      <w:r>
-        <w:t xml:space="preserve"> mentee</w:t>
-      </w:r>
-      <w:r>
-        <w:t>, admin</w:t>
-      </w:r>
-      <w:r>
-        <w:t>)</w:t>
-      </w:r>
-    </w:p>
-    <w:p>
-      <w:pPr>
-        <w:pStyle w:val="ListParagraph"/>
-        <w:ind w:left="1440"/>
-      </w:pPr>
-      <w:r>
-        <w:t>The following start with login:</w:t>
-      </w:r>
-    </w:p>
-    <w:p>
-      <w:pPr>
-        <w:pStyle w:val="ListParagraph"/>
-        <w:numPr>
-          <w:ilvl w:val="1"/>
-          <w:numId w:val="5"/>
-        </w:numPr>
-      </w:pPr>
-      <w:r>
-        <w:t>send letter</w:t>
-      </w:r>
-    </w:p>
-    <w:p>
-      <w:pPr>
-        <w:pStyle w:val="ListParagraph"/>
-        <w:numPr>
-          <w:ilvl w:val="1"/>
-          <w:numId w:val="5"/>
-        </w:numPr>
-      </w:pPr>
-      <w:r>
-        <w:t>add contact</w:t>
-      </w:r>
-    </w:p>
-    <w:p>
-      <w:pPr>
-        <w:pStyle w:val="ListParagraph"/>
-        <w:numPr>
-          <w:ilvl w:val="1"/>
-          <w:numId w:val="5"/>
-        </w:numPr>
-      </w:pPr>
-      <w:r>
-        <w:t>view letters</w:t>
-      </w:r>
-    </w:p>
-    <w:p>
-      <w:pPr>
-        <w:pStyle w:val="ListParagraph"/>
-        <w:numPr>
-          <w:ilvl w:val="1"/>
-          <w:numId w:val="5"/>
-        </w:numPr>
-      </w:pPr>
-      <w:r>
-        <w:t>read letter</w:t>
-      </w:r>
-    </w:p>
-    <w:p>
-      <w:pPr>
-        <w:pStyle w:val="ListParagraph"/>
-        <w:numPr>
-          <w:ilvl w:val="1"/>
-          <w:numId w:val="5"/>
-        </w:numPr>
-      </w:pPr>
-      <w:r>
-        <w:lastRenderedPageBreak/>
-        <w:t>flag letter</w:t>
-      </w:r>
-    </w:p>
-    <w:p>
-      <w:pPr>
-        <w:pStyle w:val="ListParagraph"/>
-        <w:ind w:left="1440"/>
-      </w:pPr>
-      <w:r>
-        <w:t>The following is for Admin role:</w:t>
-      </w:r>
-    </w:p>
-    <w:p>
-      <w:pPr>
-        <w:pStyle w:val="ListParagraph"/>
-        <w:numPr>
-          <w:ilvl w:val="1"/>
-          <w:numId w:val="5"/>
-        </w:numPr>
-      </w:pPr>
-      <w:r>
-        <w:t>review flagged letters</w:t>
-      </w:r>
-    </w:p>
-    <w:p>
-      <w:pPr>
-        <w:pStyle w:val="ListParagraph"/>
-        <w:numPr>
-          <w:ilvl w:val="1"/>
-          <w:numId w:val="5"/>
-        </w:numPr>
-      </w:pPr>
-      <w:r>
-        <w:t>grant admin status</w:t>
-      </w:r>
-    </w:p>
-    <w:p>
-      <w:pPr>
-        <w:pStyle w:val="ListParagraph"/>
-        <w:numPr>
-          <w:ilvl w:val="1"/>
-          <w:numId w:val="5"/>
-        </w:numPr>
-      </w:pPr>
-      <w:r>
-        <w:t>suspend users</w:t>
-      </w:r>
-    </w:p>
-    <w:p>
-      <w:pPr>
-        <w:pStyle w:val="ListParagraph"/>
-        <w:numPr>
-          <w:ilvl w:val="1"/>
-          <w:numId w:val="5"/>
-        </w:numPr>
-      </w:pPr>
-      <w:r>
-        <w:t>reset passwords</w:t>
-      </w:r>
-    </w:p>
-    <w:p>
-      <w:pPr>
-        <w:pStyle w:val="ListParagraph"/>
-        <w:numPr>
-          <w:ilvl w:val="1"/>
-          <w:numId w:val="5"/>
-        </w:numPr>
-      </w:pPr>
-      <w:r>
-        <w:t>etc.</w:t>
-      </w:r>
-    </w:p>
-    <w:p>
-      <w:pPr>
-        <w:pStyle w:val="ListParagraph"/>
-      </w:pPr>
-    </w:p>
-    <w:p>
-      <w:pPr>
-        <w:pStyle w:val="Heading3"/>
+        <w:pStyle w:val="Heading1"/>
+      </w:pPr>
+      <w:r>
+        <w:t>Product Specifications</w:t>
+      </w:r>
+    </w:p>
+    <w:p>
+      <w:pPr>
+        <w:pStyle w:val="Heading2"/>
       </w:pPr>
       <w:r>
         <w:t xml:space="preserve">Software </w:t>
@@ -826,6 +854,30 @@
         </w:numPr>
       </w:pPr>
       <w:r>
+        <w:t>Register as Mentor</w:t>
+      </w:r>
+    </w:p>
+    <w:p>
+      <w:pPr>
+        <w:pStyle w:val="ListParagraph"/>
+        <w:numPr>
+          <w:ilvl w:val="0"/>
+          <w:numId w:val="1"/>
+        </w:numPr>
+      </w:pPr>
+      <w:r>
+        <w:t>Register as Teacher</w:t>
+      </w:r>
+    </w:p>
+    <w:p>
+      <w:pPr>
+        <w:pStyle w:val="ListParagraph"/>
+        <w:numPr>
+          <w:ilvl w:val="0"/>
+          <w:numId w:val="1"/>
+        </w:numPr>
+      </w:pPr>
+      <w:r>
         <w:t>Read about &lt;product name&gt;</w:t>
       </w:r>
     </w:p>
@@ -840,7 +892,13 @@
         <w:rPr>
           <w:b/>
         </w:rPr>
-        <w:t>Users can</w:t>
+        <w:t>Mentees</w:t>
+      </w:r>
+      <w:r>
+        <w:rPr>
+          <w:b/>
+        </w:rPr>
+        <w:t xml:space="preserve"> can</w:t>
       </w:r>
     </w:p>
     <w:p>
@@ -866,6 +924,9 @@
       <w:r>
         <w:t>Request Password Reset</w:t>
       </w:r>
+      <w:r>
+        <w:t xml:space="preserve"> </w:t>
+      </w:r>
     </w:p>
     <w:p>
       <w:pPr>
@@ -894,10 +955,10 @@
         </w:numPr>
       </w:pPr>
       <w:r>
-        <w:t>Read a</w:t>
-      </w:r>
-      <w:r>
-        <w:t xml:space="preserve"> Letter</w:t>
+        <w:t xml:space="preserve">Save a </w:t>
+      </w:r>
+      <w:r>
+        <w:t>Draft</w:t>
       </w:r>
     </w:p>
     <w:p>
@@ -909,10 +970,7 @@
         </w:numPr>
       </w:pPr>
       <w:r>
-        <w:t xml:space="preserve">Save a </w:t>
-      </w:r>
-      <w:r>
-        <w:t>Draft</w:t>
+        <w:t>Read a Letter</w:t>
       </w:r>
     </w:p>
     <w:p>
@@ -939,7 +997,7 @@
         </w:numPr>
       </w:pPr>
       <w:r>
-        <w:t>Report a User</w:t>
+        <w:t>Flag a Letter</w:t>
       </w:r>
     </w:p>
     <w:p>
@@ -963,7 +1021,7 @@
         </w:numPr>
       </w:pPr>
       <w:r>
-        <w:t>Search Users</w:t>
+        <w:t>Edit Account Info</w:t>
       </w:r>
     </w:p>
     <w:p>
@@ -975,15 +1033,135 @@
         </w:numPr>
       </w:pPr>
       <w:r>
+        <w:t>Search Users</w:t>
+      </w:r>
+    </w:p>
+    <w:p>
+      <w:pPr>
+        <w:pStyle w:val="ListParagraph"/>
+        <w:numPr>
+          <w:ilvl w:val="0"/>
+          <w:numId w:val="3"/>
+        </w:numPr>
+      </w:pPr>
+      <w:r>
         <w:t>Add a Contact</w:t>
       </w:r>
     </w:p>
     <w:p>
       <w:pPr>
+        <w:pStyle w:val="ListParagraph"/>
+        <w:numPr>
+          <w:ilvl w:val="0"/>
+          <w:numId w:val="3"/>
+        </w:numPr>
+      </w:pPr>
+      <w:r>
+        <w:t>Manage Contact requests</w:t>
+      </w:r>
+    </w:p>
+    <w:p>
+      <w:pPr>
+        <w:pStyle w:val="ListParagraph"/>
+        <w:numPr>
+          <w:ilvl w:val="0"/>
+          <w:numId w:val="3"/>
+        </w:numPr>
+      </w:pPr>
+      <w:r>
+        <w:t>Flag a Contact</w:t>
+      </w:r>
+    </w:p>
+    <w:p>
+      <w:pPr>
+        <w:pStyle w:val="ListParagraph"/>
+        <w:numPr>
+          <w:ilvl w:val="0"/>
+          <w:numId w:val="3"/>
+        </w:numPr>
+      </w:pPr>
+      <w:r>
+        <w:t>Delete a Contact</w:t>
+      </w:r>
+    </w:p>
+    <w:p>
+      <w:pPr>
         <w:ind w:left="720"/>
-      </w:pPr>
-      <w:r>
-        <w:t>Administrators are Users that can</w:t>
+        <w:rPr>
+          <w:b/>
+        </w:rPr>
+      </w:pPr>
+      <w:r>
+        <w:rPr>
+          <w:b/>
+        </w:rPr>
+        <w:t>Mentors are Mentees that can</w:t>
+      </w:r>
+    </w:p>
+    <w:p>
+      <w:pPr>
+        <w:pStyle w:val="ListParagraph"/>
+        <w:numPr>
+          <w:ilvl w:val="0"/>
+          <w:numId w:val="11"/>
+        </w:numPr>
+      </w:pPr>
+      <w:r>
+        <w:t>Reset password by email</w:t>
+      </w:r>
+    </w:p>
+    <w:p>
+      <w:pPr>
+        <w:ind w:left="720"/>
+        <w:rPr>
+          <w:b/>
+        </w:rPr>
+      </w:pPr>
+      <w:r>
+        <w:rPr>
+          <w:b/>
+        </w:rPr>
+        <w:t>Teachers are Mentees that can</w:t>
+      </w:r>
+    </w:p>
+    <w:p>
+      <w:pPr>
+        <w:pStyle w:val="ListParagraph"/>
+        <w:numPr>
+          <w:ilvl w:val="0"/>
+          <w:numId w:val="13"/>
+        </w:numPr>
+        <w:ind w:left="1440"/>
+      </w:pPr>
+      <w:r>
+        <w:t>Reset password with security questions</w:t>
+      </w:r>
+    </w:p>
+    <w:p>
+      <w:pPr>
+        <w:pStyle w:val="ListParagraph"/>
+        <w:numPr>
+          <w:ilvl w:val="0"/>
+          <w:numId w:val="13"/>
+        </w:numPr>
+        <w:ind w:left="1440"/>
+      </w:pPr>
+      <w:r>
+        <w:t>Reset passwords for mentees</w:t>
+      </w:r>
+    </w:p>
+    <w:p>
+      <w:pPr>
+        <w:ind w:left="720"/>
+        <w:rPr>
+          <w:b/>
+        </w:rPr>
+      </w:pPr>
+      <w:r>
+        <w:rPr>
+          <w:b/>
+        </w:rPr>
+        <w:t>Administrators are Teachers that can</w:t>
       </w:r>
     </w:p>
     <w:p>
@@ -995,7 +1173,7 @@
         </w:numPr>
       </w:pPr>
       <w:r>
-        <w:t>Suspend a User</w:t>
+        <w:t>Review flagged letters</w:t>
       </w:r>
     </w:p>
     <w:p>
@@ -1007,7 +1185,441 @@
         </w:numPr>
       </w:pPr>
       <w:r>
+        <w:t>Review flagged users</w:t>
+      </w:r>
+    </w:p>
+    <w:p>
+      <w:pPr>
+        <w:pStyle w:val="ListParagraph"/>
+        <w:numPr>
+          <w:ilvl w:val="0"/>
+          <w:numId w:val="2"/>
+        </w:numPr>
+      </w:pPr>
+      <w:r>
+        <w:lastRenderedPageBreak/>
+        <w:t>Suspend a user</w:t>
+      </w:r>
+    </w:p>
+    <w:p>
+      <w:pPr>
+        <w:pStyle w:val="ListParagraph"/>
+        <w:numPr>
+          <w:ilvl w:val="0"/>
+          <w:numId w:val="2"/>
+        </w:numPr>
+      </w:pPr>
+      <w:r>
         <w:t>Grant Admin Status</w:t>
+      </w:r>
+    </w:p>
+    <w:p>
+      <w:pPr>
+        <w:pStyle w:val="Heading2"/>
+      </w:pPr>
+      <w:r>
+        <w:rPr>
+          <w:noProof/>
+        </w:rPr>
+        <w:drawing>
+          <wp:anchor distT="0" distB="0" distL="114300" distR="114300" simplePos="0" relativeHeight="251661312" behindDoc="0" locked="0" layoutInCell="1" allowOverlap="1">
+            <wp:simplePos x="0" y="0"/>
+            <wp:positionH relativeFrom="column">
+              <wp:posOffset>-27940</wp:posOffset>
+            </wp:positionH>
+            <wp:positionV relativeFrom="paragraph">
+              <wp:posOffset>307975</wp:posOffset>
+            </wp:positionV>
+            <wp:extent cx="6303010" cy="1164590"/>
+            <wp:effectExtent l="19050" t="0" r="2540" b="0"/>
+            <wp:wrapTopAndBottom/>
+            <wp:docPr id="2" name="Picture 1" descr="Register.png"/>
+            <wp:cNvGraphicFramePr>
+              <a:graphicFrameLocks xmlns:a="http://schemas.openxmlformats.org/drawingml/2006/main" noChangeAspect="1"/>
+            </wp:cNvGraphicFramePr>
+            <a:graphic xmlns:a="http://schemas.openxmlformats.org/drawingml/2006/main">
+              <a:graphicData uri="http://schemas.openxmlformats.org/drawingml/2006/picture">
+                <pic:pic xmlns:pic="http://schemas.openxmlformats.org/drawingml/2006/picture">
+                  <pic:nvPicPr>
+                    <pic:cNvPr id="0" name="Register.png"/>
+                    <pic:cNvPicPr/>
+                  </pic:nvPicPr>
+                  <pic:blipFill>
+                    <a:blip r:embed="rId6" cstate="print"/>
+                    <a:stretch>
+                      <a:fillRect/>
+                    </a:stretch>
+                  </pic:blipFill>
+                  <pic:spPr>
+                    <a:xfrm>
+                      <a:off x="0" y="0"/>
+                      <a:ext cx="6303010" cy="1164590"/>
+                    </a:xfrm>
+                    <a:prstGeom prst="rect">
+                      <a:avLst/>
+                    </a:prstGeom>
+                  </pic:spPr>
+                </pic:pic>
+              </a:graphicData>
+            </a:graphic>
+          </wp:anchor>
+        </w:drawing>
+      </w:r>
+      <w:r>
+        <w:t>Register</w:t>
+      </w:r>
+    </w:p>
+    <w:p>
+      <w:pPr>
+        <w:pStyle w:val="Heading2"/>
+      </w:pPr>
+      <w:r>
+        <w:rPr>
+          <w:noProof/>
+        </w:rPr>
+        <w:drawing>
+          <wp:anchor distT="0" distB="0" distL="114300" distR="114300" simplePos="0" relativeHeight="251663360" behindDoc="0" locked="0" layoutInCell="1" allowOverlap="1">
+            <wp:simplePos x="0" y="0"/>
+            <wp:positionH relativeFrom="column">
+              <wp:posOffset>-29210</wp:posOffset>
+            </wp:positionH>
+            <wp:positionV relativeFrom="paragraph">
+              <wp:posOffset>1597660</wp:posOffset>
+            </wp:positionV>
+            <wp:extent cx="6198870" cy="1530350"/>
+            <wp:effectExtent l="19050" t="0" r="0" b="0"/>
+            <wp:wrapTopAndBottom/>
+            <wp:docPr id="3" name="Picture 2" descr="ForgotPassword.png"/>
+            <wp:cNvGraphicFramePr>
+              <a:graphicFrameLocks xmlns:a="http://schemas.openxmlformats.org/drawingml/2006/main" noChangeAspect="1"/>
+            </wp:cNvGraphicFramePr>
+            <a:graphic xmlns:a="http://schemas.openxmlformats.org/drawingml/2006/main">
+              <a:graphicData uri="http://schemas.openxmlformats.org/drawingml/2006/picture">
+                <pic:pic xmlns:pic="http://schemas.openxmlformats.org/drawingml/2006/picture">
+                  <pic:nvPicPr>
+                    <pic:cNvPr id="0" name="ForgotPassword.png"/>
+                    <pic:cNvPicPr/>
+                  </pic:nvPicPr>
+                  <pic:blipFill>
+                    <a:blip r:embed="rId7" cstate="print"/>
+                    <a:stretch>
+                      <a:fillRect/>
+                    </a:stretch>
+                  </pic:blipFill>
+                  <pic:spPr>
+                    <a:xfrm>
+                      <a:off x="0" y="0"/>
+                      <a:ext cx="6198870" cy="1530350"/>
+                    </a:xfrm>
+                    <a:prstGeom prst="rect">
+                      <a:avLst/>
+                    </a:prstGeom>
+                  </pic:spPr>
+                </pic:pic>
+              </a:graphicData>
+            </a:graphic>
+          </wp:anchor>
+        </w:drawing>
+      </w:r>
+      <w:r>
+        <w:t>Password Reset</w:t>
+      </w:r>
+    </w:p>
+    <w:p>
+      <w:pPr>
+        <w:pStyle w:val="Heading2"/>
+      </w:pPr>
+      <w:r>
+        <w:rPr>
+          <w:noProof/>
+        </w:rPr>
+        <w:drawing>
+          <wp:anchor distT="0" distB="0" distL="114300" distR="114300" simplePos="0" relativeHeight="251659264" behindDoc="0" locked="0" layoutInCell="1" allowOverlap="1">
+            <wp:simplePos x="0" y="0"/>
+            <wp:positionH relativeFrom="column">
+              <wp:posOffset>-186055</wp:posOffset>
+            </wp:positionH>
+            <wp:positionV relativeFrom="paragraph">
+              <wp:posOffset>2291080</wp:posOffset>
+            </wp:positionV>
+            <wp:extent cx="6460490" cy="2648585"/>
+            <wp:effectExtent l="19050" t="0" r="0" b="0"/>
+            <wp:wrapSquare wrapText="bothSides"/>
+            <wp:docPr id="1" name="Picture 0" descr="OpenLetters.png"/>
+            <wp:cNvGraphicFramePr>
+              <a:graphicFrameLocks xmlns:a="http://schemas.openxmlformats.org/drawingml/2006/main" noChangeAspect="1"/>
+            </wp:cNvGraphicFramePr>
+            <a:graphic xmlns:a="http://schemas.openxmlformats.org/drawingml/2006/main">
+              <a:graphicData uri="http://schemas.openxmlformats.org/drawingml/2006/picture">
+                <pic:pic xmlns:pic="http://schemas.openxmlformats.org/drawingml/2006/picture">
+                  <pic:nvPicPr>
+                    <pic:cNvPr id="0" name="OpenLetters.png"/>
+                    <pic:cNvPicPr/>
+                  </pic:nvPicPr>
+                  <pic:blipFill>
+                    <a:blip r:embed="rId8" cstate="print"/>
+                    <a:stretch>
+                      <a:fillRect/>
+                    </a:stretch>
+                  </pic:blipFill>
+                  <pic:spPr>
+                    <a:xfrm>
+                      <a:off x="0" y="0"/>
+                      <a:ext cx="6460490" cy="2648585"/>
+                    </a:xfrm>
+                    <a:prstGeom prst="rect">
+                      <a:avLst/>
+                    </a:prstGeom>
+                  </pic:spPr>
+                </pic:pic>
+              </a:graphicData>
+            </a:graphic>
+          </wp:anchor>
+        </w:drawing>
+      </w:r>
+      <w:r>
+        <w:t>Manage</w:t>
+      </w:r>
+      <w:r>
+        <w:t xml:space="preserve"> Letters</w:t>
+      </w:r>
+    </w:p>
+    <w:p>
+      <w:hyperlink r:id="rId9" w:history="1">
+        <w:r>
+          <w:rPr>
+            <w:rStyle w:val="Hyperlink"/>
+          </w:rPr>
+          <w:t>http://yuml.me/edit/f0ca8316</w:t>
+        </w:r>
+      </w:hyperlink>
+      <w:r>
+        <w:t xml:space="preserve"> </w:t>
+      </w:r>
+    </w:p>
+    <w:p/>
+    <w:p>
+      <w:pPr>
+        <w:rPr>
+          <w:rFonts w:asciiTheme="majorHAnsi" w:eastAsiaTheme="majorEastAsia" w:hAnsiTheme="majorHAnsi" w:cstheme="majorBidi"/>
+          <w:b/>
+          <w:bCs/>
+          <w:color w:val="4F81BD" w:themeColor="accent1"/>
+          <w:sz w:val="26"/>
+          <w:szCs w:val="26"/>
+        </w:rPr>
+      </w:pPr>
+      <w:r>
+        <w:br w:type="page"/>
+      </w:r>
+    </w:p>
+    <w:p>
+      <w:pPr>
+        <w:pStyle w:val="Heading2"/>
+      </w:pPr>
+      <w:r>
+        <w:lastRenderedPageBreak/>
+        <w:t>Manage Contacts</w:t>
+      </w:r>
+    </w:p>
+    <w:p>
+      <w:r>
+        <w:rPr>
+          <w:noProof/>
+        </w:rPr>
+        <w:drawing>
+          <wp:anchor distT="0" distB="0" distL="114300" distR="114300" simplePos="0" relativeHeight="251669504" behindDoc="0" locked="0" layoutInCell="1" allowOverlap="1">
+            <wp:simplePos x="0" y="0"/>
+            <wp:positionH relativeFrom="column">
+              <wp:posOffset>-390525</wp:posOffset>
+            </wp:positionH>
+            <wp:positionV relativeFrom="paragraph">
+              <wp:posOffset>422910</wp:posOffset>
+            </wp:positionV>
+            <wp:extent cx="6885940" cy="1450340"/>
+            <wp:effectExtent l="19050" t="0" r="0" b="0"/>
+            <wp:wrapSquare wrapText="bothSides"/>
+            <wp:docPr id="6" name="Picture 5" descr="ManageContacts.png"/>
+            <wp:cNvGraphicFramePr>
+              <a:graphicFrameLocks xmlns:a="http://schemas.openxmlformats.org/drawingml/2006/main" noChangeAspect="1"/>
+            </wp:cNvGraphicFramePr>
+            <a:graphic xmlns:a="http://schemas.openxmlformats.org/drawingml/2006/main">
+              <a:graphicData uri="http://schemas.openxmlformats.org/drawingml/2006/picture">
+                <pic:pic xmlns:pic="http://schemas.openxmlformats.org/drawingml/2006/picture">
+                  <pic:nvPicPr>
+                    <pic:cNvPr id="0" name="ManageContacts.png"/>
+                    <pic:cNvPicPr/>
+                  </pic:nvPicPr>
+                  <pic:blipFill>
+                    <a:blip r:embed="rId10" cstate="print"/>
+                    <a:stretch>
+                      <a:fillRect/>
+                    </a:stretch>
+                  </pic:blipFill>
+                  <pic:spPr>
+                    <a:xfrm>
+                      <a:off x="0" y="0"/>
+                      <a:ext cx="6885940" cy="1450340"/>
+                    </a:xfrm>
+                    <a:prstGeom prst="rect">
+                      <a:avLst/>
+                    </a:prstGeom>
+                  </pic:spPr>
+                </pic:pic>
+              </a:graphicData>
+            </a:graphic>
+          </wp:anchor>
+        </w:drawing>
+      </w:r>
+      <w:hyperlink r:id="rId11" w:history="1">
+        <w:r>
+          <w:rPr>
+            <w:rStyle w:val="Hyperlink"/>
+          </w:rPr>
+          <w:t>http://yuml.me/edit/9bd105ac</w:t>
+        </w:r>
+      </w:hyperlink>
+      <w:r>
+        <w:t xml:space="preserve"> </w:t>
+      </w:r>
+    </w:p>
+    <w:p/>
+    <w:p>
+      <w:pPr>
+        <w:pStyle w:val="Heading2"/>
+      </w:pPr>
+      <w:r>
+        <w:t>Manage Contact Requests</w:t>
+      </w:r>
+    </w:p>
+    <w:p>
+      <w:r>
+        <w:rPr>
+          <w:noProof/>
+        </w:rPr>
+        <w:drawing>
+          <wp:anchor distT="0" distB="0" distL="114300" distR="114300" simplePos="0" relativeHeight="251667456" behindDoc="0" locked="0" layoutInCell="1" allowOverlap="1">
+            <wp:simplePos x="0" y="0"/>
+            <wp:positionH relativeFrom="column">
+              <wp:posOffset>-221615</wp:posOffset>
+            </wp:positionH>
+            <wp:positionV relativeFrom="paragraph">
+              <wp:posOffset>438150</wp:posOffset>
+            </wp:positionV>
+            <wp:extent cx="6708775" cy="1616710"/>
+            <wp:effectExtent l="19050" t="0" r="0" b="0"/>
+            <wp:wrapSquare wrapText="bothSides"/>
+            <wp:docPr id="5" name="Picture 4" descr="ManageContactRequests.png"/>
+            <wp:cNvGraphicFramePr>
+              <a:graphicFrameLocks xmlns:a="http://schemas.openxmlformats.org/drawingml/2006/main" noChangeAspect="1"/>
+            </wp:cNvGraphicFramePr>
+            <a:graphic xmlns:a="http://schemas.openxmlformats.org/drawingml/2006/main">
+              <a:graphicData uri="http://schemas.openxmlformats.org/drawingml/2006/picture">
+                <pic:pic xmlns:pic="http://schemas.openxmlformats.org/drawingml/2006/picture">
+                  <pic:nvPicPr>
+                    <pic:cNvPr id="0" name="ManageContactRequests.png"/>
+                    <pic:cNvPicPr/>
+                  </pic:nvPicPr>
+                  <pic:blipFill>
+                    <a:blip r:embed="rId12" cstate="print"/>
+                    <a:stretch>
+                      <a:fillRect/>
+                    </a:stretch>
+                  </pic:blipFill>
+                  <pic:spPr>
+                    <a:xfrm>
+                      <a:off x="0" y="0"/>
+                      <a:ext cx="6708775" cy="1616710"/>
+                    </a:xfrm>
+                    <a:prstGeom prst="rect">
+                      <a:avLst/>
+                    </a:prstGeom>
+                  </pic:spPr>
+                </pic:pic>
+              </a:graphicData>
+            </a:graphic>
+          </wp:anchor>
+        </w:drawing>
+      </w:r>
+      <w:hyperlink r:id="rId13" w:history="1">
+        <w:r>
+          <w:rPr>
+            <w:rStyle w:val="Hyperlink"/>
+          </w:rPr>
+          <w:t>http://yuml.me/edit/f7dd5505</w:t>
+        </w:r>
+      </w:hyperlink>
+      <w:r>
+        <w:t xml:space="preserve"> </w:t>
+      </w:r>
+    </w:p>
+    <w:p>
+      <w:pPr>
+        <w:pStyle w:val="Heading2"/>
+      </w:pPr>
+      <w:r>
+        <w:t>Review Flagged Users and Letters</w:t>
+      </w:r>
+    </w:p>
+    <w:p>
+      <w:r>
+        <w:rPr>
+          <w:noProof/>
+        </w:rPr>
+        <w:drawing>
+          <wp:anchor distT="0" distB="0" distL="114300" distR="114300" simplePos="0" relativeHeight="251671552" behindDoc="0" locked="0" layoutInCell="1" allowOverlap="1">
+            <wp:simplePos x="0" y="0"/>
+            <wp:positionH relativeFrom="column">
+              <wp:posOffset>-60325</wp:posOffset>
+            </wp:positionH>
+            <wp:positionV relativeFrom="paragraph">
+              <wp:posOffset>367665</wp:posOffset>
+            </wp:positionV>
+            <wp:extent cx="5767705" cy="2979420"/>
+            <wp:effectExtent l="19050" t="0" r="4445" b="0"/>
+            <wp:wrapTopAndBottom/>
+            <wp:docPr id="4" name="Picture 3" descr="AdminTasks.png"/>
+            <wp:cNvGraphicFramePr>
+              <a:graphicFrameLocks xmlns:a="http://schemas.openxmlformats.org/drawingml/2006/main" noChangeAspect="1"/>
+            </wp:cNvGraphicFramePr>
+            <a:graphic xmlns:a="http://schemas.openxmlformats.org/drawingml/2006/main">
+              <a:graphicData uri="http://schemas.openxmlformats.org/drawingml/2006/picture">
+                <pic:pic xmlns:pic="http://schemas.openxmlformats.org/drawingml/2006/picture">
+                  <pic:nvPicPr>
+                    <pic:cNvPr id="0" name="AdminTasks.png"/>
+                    <pic:cNvPicPr/>
+                  </pic:nvPicPr>
+                  <pic:blipFill>
+                    <a:blip r:embed="rId14" cstate="print"/>
+                    <a:stretch>
+                      <a:fillRect/>
+                    </a:stretch>
+                  </pic:blipFill>
+                  <pic:spPr>
+                    <a:xfrm>
+                      <a:off x="0" y="0"/>
+                      <a:ext cx="5767705" cy="2979420"/>
+                    </a:xfrm>
+                    <a:prstGeom prst="rect">
+                      <a:avLst/>
+                    </a:prstGeom>
+                  </pic:spPr>
+                </pic:pic>
+              </a:graphicData>
+            </a:graphic>
+          </wp:anchor>
+        </w:drawing>
+      </w:r>
+      <w:hyperlink r:id="rId15" w:history="1">
+        <w:r>
+          <w:rPr>
+            <w:rStyle w:val="Hyperlink"/>
+          </w:rPr>
+          <w:t>http://yuml.me/edit/ba1a4ca5</w:t>
+        </w:r>
+      </w:hyperlink>
+      <w:r>
+        <w:t xml:space="preserve"> </w:t>
       </w:r>
     </w:p>
     <w:p>
@@ -1020,6 +1632,7 @@
         <w:rPr>
           <w:b/>
         </w:rPr>
+        <w:lastRenderedPageBreak/>
         <w:t>UI Structure page needs to include:</w:t>
       </w:r>
     </w:p>
@@ -1061,6 +1674,21 @@
     </w:p>
     <w:p>
       <w:pPr>
+        <w:pStyle w:val="Heading1"/>
+      </w:pPr>
+      <w:r>
+        <w:t>UI Structure</w:t>
+      </w:r>
+    </w:p>
+    <w:p>
+      <w:pPr>
+        <w:rPr>
+          <w:b/>
+        </w:rPr>
+      </w:pPr>
+    </w:p>
+    <w:p>
+      <w:pPr>
         <w:rPr>
           <w:b/>
         </w:rPr>
@@ -1093,10 +1721,21 @@
         </w:numPr>
       </w:pPr>
       <w:r>
-        <w:t>Schema for each page (table format)</w:t>
+        <w:t>Schema for each page (table format</w:t>
+      </w:r>
+      <w:r>
+        <w:t>)</w:t>
       </w:r>
     </w:p>
     <w:p/>
+    <w:p>
+      <w:pPr>
+        <w:pStyle w:val="Heading1"/>
+      </w:pPr>
+      <w:r>
+        <w:t>Database Design</w:t>
+      </w:r>
+    </w:p>
     <w:sectPr>
       <w:pgSz w:w="12240" w:h="15840"/>
       <w:pgMar w:top="1440" w:right="1440" w:bottom="1440" w:left="1440" w:header="720" w:footer="720" w:gutter="0"/>
@@ -1197,6 +1836,95 @@
     </w:lvl>
   </w:abstractNum>
   <w:abstractNum w:abstractNumId="1">
+    <w:nsid w:val="073109BC"/>
+    <w:multiLevelType w:val="hybridMultilevel"/>
+    <w:tmpl w:val="F822F264"/>
+    <w:lvl w:ilvl="0" w:tplc="D99CAFDC">
+      <w:start w:val="1"/>
+      <w:numFmt w:val="decimal"/>
+      <w:lvlText w:val="%1."/>
+      <w:lvlJc w:val="left"/>
+      <w:pPr>
+        <w:ind w:left="1440" w:hanging="360"/>
+      </w:pPr>
+      <w:rPr>
+        <w:rFonts w:hint="default"/>
+      </w:rPr>
+    </w:lvl>
+    <w:lvl w:ilvl="1" w:tplc="04090019" w:tentative="1">
+      <w:start w:val="1"/>
+      <w:numFmt w:val="lowerLetter"/>
+      <w:lvlText w:val="%2."/>
+      <w:lvlJc w:val="left"/>
+      <w:pPr>
+        <w:ind w:left="2160" w:hanging="360"/>
+      </w:pPr>
+    </w:lvl>
+    <w:lvl w:ilvl="2" w:tplc="0409001B" w:tentative="1">
+      <w:start w:val="1"/>
+      <w:numFmt w:val="lowerRoman"/>
+      <w:lvlText w:val="%3."/>
+      <w:lvlJc w:val="right"/>
+      <w:pPr>
+        <w:ind w:left="2880" w:hanging="180"/>
+      </w:pPr>
+    </w:lvl>
+    <w:lvl w:ilvl="3" w:tplc="0409000F" w:tentative="1">
+      <w:start w:val="1"/>
+      <w:numFmt w:val="decimal"/>
+      <w:lvlText w:val="%4."/>
+      <w:lvlJc w:val="left"/>
+      <w:pPr>
+        <w:ind w:left="3600" w:hanging="360"/>
+      </w:pPr>
+    </w:lvl>
+    <w:lvl w:ilvl="4" w:tplc="04090019" w:tentative="1">
+      <w:start w:val="1"/>
+      <w:numFmt w:val="lowerLetter"/>
+      <w:lvlText w:val="%5."/>
+      <w:lvlJc w:val="left"/>
+      <w:pPr>
+        <w:ind w:left="4320" w:hanging="360"/>
+      </w:pPr>
+    </w:lvl>
+    <w:lvl w:ilvl="5" w:tplc="0409001B" w:tentative="1">
+      <w:start w:val="1"/>
+      <w:numFmt w:val="lowerRoman"/>
+      <w:lvlText w:val="%6."/>
+      <w:lvlJc w:val="right"/>
+      <w:pPr>
+        <w:ind w:left="5040" w:hanging="180"/>
+      </w:pPr>
+    </w:lvl>
+    <w:lvl w:ilvl="6" w:tplc="0409000F" w:tentative="1">
+      <w:start w:val="1"/>
+      <w:numFmt w:val="decimal"/>
+      <w:lvlText w:val="%7."/>
+      <w:lvlJc w:val="left"/>
+      <w:pPr>
+        <w:ind w:left="5760" w:hanging="360"/>
+      </w:pPr>
+    </w:lvl>
+    <w:lvl w:ilvl="7" w:tplc="04090019" w:tentative="1">
+      <w:start w:val="1"/>
+      <w:numFmt w:val="lowerLetter"/>
+      <w:lvlText w:val="%8."/>
+      <w:lvlJc w:val="left"/>
+      <w:pPr>
+        <w:ind w:left="6480" w:hanging="360"/>
+      </w:pPr>
+    </w:lvl>
+    <w:lvl w:ilvl="8" w:tplc="0409001B" w:tentative="1">
+      <w:start w:val="1"/>
+      <w:numFmt w:val="lowerRoman"/>
+      <w:lvlText w:val="%9."/>
+      <w:lvlJc w:val="right"/>
+      <w:pPr>
+        <w:ind w:left="7200" w:hanging="180"/>
+      </w:pPr>
+    </w:lvl>
+  </w:abstractNum>
+  <w:abstractNum w:abstractNumId="2">
     <w:nsid w:val="15470229"/>
     <w:multiLevelType w:val="hybridMultilevel"/>
     <w:tmpl w:val="31DC1F76"/>
@@ -1285,7 +2013,185 @@
       </w:pPr>
     </w:lvl>
   </w:abstractNum>
-  <w:abstractNum w:abstractNumId="2">
+  <w:abstractNum w:abstractNumId="3">
+    <w:nsid w:val="168E69FF"/>
+    <w:multiLevelType w:val="hybridMultilevel"/>
+    <w:tmpl w:val="C83661F4"/>
+    <w:lvl w:ilvl="0" w:tplc="AED01278">
+      <w:start w:val="1"/>
+      <w:numFmt w:val="decimal"/>
+      <w:lvlText w:val="%1."/>
+      <w:lvlJc w:val="left"/>
+      <w:pPr>
+        <w:ind w:left="1800" w:hanging="360"/>
+      </w:pPr>
+      <w:rPr>
+        <w:rFonts w:hint="default"/>
+      </w:rPr>
+    </w:lvl>
+    <w:lvl w:ilvl="1" w:tplc="04090019" w:tentative="1">
+      <w:start w:val="1"/>
+      <w:numFmt w:val="lowerLetter"/>
+      <w:lvlText w:val="%2."/>
+      <w:lvlJc w:val="left"/>
+      <w:pPr>
+        <w:ind w:left="2520" w:hanging="360"/>
+      </w:pPr>
+    </w:lvl>
+    <w:lvl w:ilvl="2" w:tplc="0409001B" w:tentative="1">
+      <w:start w:val="1"/>
+      <w:numFmt w:val="lowerRoman"/>
+      <w:lvlText w:val="%3."/>
+      <w:lvlJc w:val="right"/>
+      <w:pPr>
+        <w:ind w:left="3240" w:hanging="180"/>
+      </w:pPr>
+    </w:lvl>
+    <w:lvl w:ilvl="3" w:tplc="0409000F" w:tentative="1">
+      <w:start w:val="1"/>
+      <w:numFmt w:val="decimal"/>
+      <w:lvlText w:val="%4."/>
+      <w:lvlJc w:val="left"/>
+      <w:pPr>
+        <w:ind w:left="3960" w:hanging="360"/>
+      </w:pPr>
+    </w:lvl>
+    <w:lvl w:ilvl="4" w:tplc="04090019" w:tentative="1">
+      <w:start w:val="1"/>
+      <w:numFmt w:val="lowerLetter"/>
+      <w:lvlText w:val="%5."/>
+      <w:lvlJc w:val="left"/>
+      <w:pPr>
+        <w:ind w:left="4680" w:hanging="360"/>
+      </w:pPr>
+    </w:lvl>
+    <w:lvl w:ilvl="5" w:tplc="0409001B" w:tentative="1">
+      <w:start w:val="1"/>
+      <w:numFmt w:val="lowerRoman"/>
+      <w:lvlText w:val="%6."/>
+      <w:lvlJc w:val="right"/>
+      <w:pPr>
+        <w:ind w:left="5400" w:hanging="180"/>
+      </w:pPr>
+    </w:lvl>
+    <w:lvl w:ilvl="6" w:tplc="0409000F" w:tentative="1">
+      <w:start w:val="1"/>
+      <w:numFmt w:val="decimal"/>
+      <w:lvlText w:val="%7."/>
+      <w:lvlJc w:val="left"/>
+      <w:pPr>
+        <w:ind w:left="6120" w:hanging="360"/>
+      </w:pPr>
+    </w:lvl>
+    <w:lvl w:ilvl="7" w:tplc="04090019" w:tentative="1">
+      <w:start w:val="1"/>
+      <w:numFmt w:val="lowerLetter"/>
+      <w:lvlText w:val="%8."/>
+      <w:lvlJc w:val="left"/>
+      <w:pPr>
+        <w:ind w:left="6840" w:hanging="360"/>
+      </w:pPr>
+    </w:lvl>
+    <w:lvl w:ilvl="8" w:tplc="0409001B" w:tentative="1">
+      <w:start w:val="1"/>
+      <w:numFmt w:val="lowerRoman"/>
+      <w:lvlText w:val="%9."/>
+      <w:lvlJc w:val="right"/>
+      <w:pPr>
+        <w:ind w:left="7560" w:hanging="180"/>
+      </w:pPr>
+    </w:lvl>
+  </w:abstractNum>
+  <w:abstractNum w:abstractNumId="4">
+    <w:nsid w:val="26DC075B"/>
+    <w:multiLevelType w:val="hybridMultilevel"/>
+    <w:tmpl w:val="F5D0E916"/>
+    <w:lvl w:ilvl="0" w:tplc="C4D49600">
+      <w:start w:val="1"/>
+      <w:numFmt w:val="decimal"/>
+      <w:lvlText w:val="%1."/>
+      <w:lvlJc w:val="left"/>
+      <w:pPr>
+        <w:ind w:left="1080" w:hanging="360"/>
+      </w:pPr>
+      <w:rPr>
+        <w:rFonts w:hint="default"/>
+      </w:rPr>
+    </w:lvl>
+    <w:lvl w:ilvl="1" w:tplc="04090019" w:tentative="1">
+      <w:start w:val="1"/>
+      <w:numFmt w:val="lowerLetter"/>
+      <w:lvlText w:val="%2."/>
+      <w:lvlJc w:val="left"/>
+      <w:pPr>
+        <w:ind w:left="1800" w:hanging="360"/>
+      </w:pPr>
+    </w:lvl>
+    <w:lvl w:ilvl="2" w:tplc="0409001B" w:tentative="1">
+      <w:start w:val="1"/>
+      <w:numFmt w:val="lowerRoman"/>
+      <w:lvlText w:val="%3."/>
+      <w:lvlJc w:val="right"/>
+      <w:pPr>
+        <w:ind w:left="2520" w:hanging="180"/>
+      </w:pPr>
+    </w:lvl>
+    <w:lvl w:ilvl="3" w:tplc="0409000F" w:tentative="1">
+      <w:start w:val="1"/>
+      <w:numFmt w:val="decimal"/>
+      <w:lvlText w:val="%4."/>
+      <w:lvlJc w:val="left"/>
+      <w:pPr>
+        <w:ind w:left="3240" w:hanging="360"/>
+      </w:pPr>
+    </w:lvl>
+    <w:lvl w:ilvl="4" w:tplc="04090019" w:tentative="1">
+      <w:start w:val="1"/>
+      <w:numFmt w:val="lowerLetter"/>
+      <w:lvlText w:val="%5."/>
+      <w:lvlJc w:val="left"/>
+      <w:pPr>
+        <w:ind w:left="3960" w:hanging="360"/>
+      </w:pPr>
+    </w:lvl>
+    <w:lvl w:ilvl="5" w:tplc="0409001B" w:tentative="1">
+      <w:start w:val="1"/>
+      <w:numFmt w:val="lowerRoman"/>
+      <w:lvlText w:val="%6."/>
+      <w:lvlJc w:val="right"/>
+      <w:pPr>
+        <w:ind w:left="4680" w:hanging="180"/>
+      </w:pPr>
+    </w:lvl>
+    <w:lvl w:ilvl="6" w:tplc="0409000F" w:tentative="1">
+      <w:start w:val="1"/>
+      <w:numFmt w:val="decimal"/>
+      <w:lvlText w:val="%7."/>
+      <w:lvlJc w:val="left"/>
+      <w:pPr>
+        <w:ind w:left="5400" w:hanging="360"/>
+      </w:pPr>
+    </w:lvl>
+    <w:lvl w:ilvl="7" w:tplc="04090019" w:tentative="1">
+      <w:start w:val="1"/>
+      <w:numFmt w:val="lowerLetter"/>
+      <w:lvlText w:val="%8."/>
+      <w:lvlJc w:val="left"/>
+      <w:pPr>
+        <w:ind w:left="6120" w:hanging="360"/>
+      </w:pPr>
+    </w:lvl>
+    <w:lvl w:ilvl="8" w:tplc="0409001B" w:tentative="1">
+      <w:start w:val="1"/>
+      <w:numFmt w:val="lowerRoman"/>
+      <w:lvlText w:val="%9."/>
+      <w:lvlJc w:val="right"/>
+      <w:pPr>
+        <w:ind w:left="6840" w:hanging="180"/>
+      </w:pPr>
+    </w:lvl>
+  </w:abstractNum>
+  <w:abstractNum w:abstractNumId="5">
     <w:nsid w:val="3F654136"/>
     <w:multiLevelType w:val="hybridMultilevel"/>
     <w:tmpl w:val="EFB6BEF6"/>
@@ -1398,7 +2304,7 @@
       </w:rPr>
     </w:lvl>
   </w:abstractNum>
-  <w:abstractNum w:abstractNumId="3">
+  <w:abstractNum w:abstractNumId="6">
     <w:nsid w:val="40CF137D"/>
     <w:multiLevelType w:val="hybridMultilevel"/>
     <w:tmpl w:val="2D3A78AE"/>
@@ -1484,7 +2390,96 @@
       </w:pPr>
     </w:lvl>
   </w:abstractNum>
-  <w:abstractNum w:abstractNumId="4">
+  <w:abstractNum w:abstractNumId="7">
+    <w:nsid w:val="42A61D10"/>
+    <w:multiLevelType w:val="hybridMultilevel"/>
+    <w:tmpl w:val="9496CFA0"/>
+    <w:lvl w:ilvl="0" w:tplc="64B88486">
+      <w:start w:val="1"/>
+      <w:numFmt w:val="decimal"/>
+      <w:lvlText w:val="%1."/>
+      <w:lvlJc w:val="left"/>
+      <w:pPr>
+        <w:ind w:left="1440" w:hanging="360"/>
+      </w:pPr>
+      <w:rPr>
+        <w:rFonts w:hint="default"/>
+      </w:rPr>
+    </w:lvl>
+    <w:lvl w:ilvl="1" w:tplc="04090019" w:tentative="1">
+      <w:start w:val="1"/>
+      <w:numFmt w:val="lowerLetter"/>
+      <w:lvlText w:val="%2."/>
+      <w:lvlJc w:val="left"/>
+      <w:pPr>
+        <w:ind w:left="2160" w:hanging="360"/>
+      </w:pPr>
+    </w:lvl>
+    <w:lvl w:ilvl="2" w:tplc="0409001B" w:tentative="1">
+      <w:start w:val="1"/>
+      <w:numFmt w:val="lowerRoman"/>
+      <w:lvlText w:val="%3."/>
+      <w:lvlJc w:val="right"/>
+      <w:pPr>
+        <w:ind w:left="2880" w:hanging="180"/>
+      </w:pPr>
+    </w:lvl>
+    <w:lvl w:ilvl="3" w:tplc="0409000F" w:tentative="1">
+      <w:start w:val="1"/>
+      <w:numFmt w:val="decimal"/>
+      <w:lvlText w:val="%4."/>
+      <w:lvlJc w:val="left"/>
+      <w:pPr>
+        <w:ind w:left="3600" w:hanging="360"/>
+      </w:pPr>
+    </w:lvl>
+    <w:lvl w:ilvl="4" w:tplc="04090019" w:tentative="1">
+      <w:start w:val="1"/>
+      <w:numFmt w:val="lowerLetter"/>
+      <w:lvlText w:val="%5."/>
+      <w:lvlJc w:val="left"/>
+      <w:pPr>
+        <w:ind w:left="4320" w:hanging="360"/>
+      </w:pPr>
+    </w:lvl>
+    <w:lvl w:ilvl="5" w:tplc="0409001B" w:tentative="1">
+      <w:start w:val="1"/>
+      <w:numFmt w:val="lowerRoman"/>
+      <w:lvlText w:val="%6."/>
+      <w:lvlJc w:val="right"/>
+      <w:pPr>
+        <w:ind w:left="5040" w:hanging="180"/>
+      </w:pPr>
+    </w:lvl>
+    <w:lvl w:ilvl="6" w:tplc="0409000F" w:tentative="1">
+      <w:start w:val="1"/>
+      <w:numFmt w:val="decimal"/>
+      <w:lvlText w:val="%7."/>
+      <w:lvlJc w:val="left"/>
+      <w:pPr>
+        <w:ind w:left="5760" w:hanging="360"/>
+      </w:pPr>
+    </w:lvl>
+    <w:lvl w:ilvl="7" w:tplc="04090019" w:tentative="1">
+      <w:start w:val="1"/>
+      <w:numFmt w:val="lowerLetter"/>
+      <w:lvlText w:val="%8."/>
+      <w:lvlJc w:val="left"/>
+      <w:pPr>
+        <w:ind w:left="6480" w:hanging="360"/>
+      </w:pPr>
+    </w:lvl>
+    <w:lvl w:ilvl="8" w:tplc="0409001B" w:tentative="1">
+      <w:start w:val="1"/>
+      <w:numFmt w:val="lowerRoman"/>
+      <w:lvlText w:val="%9."/>
+      <w:lvlJc w:val="right"/>
+      <w:pPr>
+        <w:ind w:left="7200" w:hanging="180"/>
+      </w:pPr>
+    </w:lvl>
+  </w:abstractNum>
+  <w:abstractNum w:abstractNumId="8">
     <w:nsid w:val="4EA67F51"/>
     <w:multiLevelType w:val="hybridMultilevel"/>
     <w:tmpl w:val="59F21E0E"/>
@@ -1597,7 +2592,96 @@
       </w:rPr>
     </w:lvl>
   </w:abstractNum>
-  <w:abstractNum w:abstractNumId="5">
+  <w:abstractNum w:abstractNumId="9">
+    <w:nsid w:val="614B4A28"/>
+    <w:multiLevelType w:val="hybridMultilevel"/>
+    <w:tmpl w:val="62D2962E"/>
+    <w:lvl w:ilvl="0" w:tplc="70B076F0">
+      <w:start w:val="1"/>
+      <w:numFmt w:val="decimal"/>
+      <w:lvlText w:val="%1."/>
+      <w:lvlJc w:val="left"/>
+      <w:pPr>
+        <w:ind w:left="1800" w:hanging="360"/>
+      </w:pPr>
+      <w:rPr>
+        <w:rFonts w:hint="default"/>
+      </w:rPr>
+    </w:lvl>
+    <w:lvl w:ilvl="1" w:tplc="04090019" w:tentative="1">
+      <w:start w:val="1"/>
+      <w:numFmt w:val="lowerLetter"/>
+      <w:lvlText w:val="%2."/>
+      <w:lvlJc w:val="left"/>
+      <w:pPr>
+        <w:ind w:left="2520" w:hanging="360"/>
+      </w:pPr>
+    </w:lvl>
+    <w:lvl w:ilvl="2" w:tplc="0409001B" w:tentative="1">
+      <w:start w:val="1"/>
+      <w:numFmt w:val="lowerRoman"/>
+      <w:lvlText w:val="%3."/>
+      <w:lvlJc w:val="right"/>
+      <w:pPr>
+        <w:ind w:left="3240" w:hanging="180"/>
+      </w:pPr>
+    </w:lvl>
+    <w:lvl w:ilvl="3" w:tplc="0409000F" w:tentative="1">
+      <w:start w:val="1"/>
+      <w:numFmt w:val="decimal"/>
+      <w:lvlText w:val="%4."/>
+      <w:lvlJc w:val="left"/>
+      <w:pPr>
+        <w:ind w:left="3960" w:hanging="360"/>
+      </w:pPr>
+    </w:lvl>
+    <w:lvl w:ilvl="4" w:tplc="04090019" w:tentative="1">
+      <w:start w:val="1"/>
+      <w:numFmt w:val="lowerLetter"/>
+      <w:lvlText w:val="%5."/>
+      <w:lvlJc w:val="left"/>
+      <w:pPr>
+        <w:ind w:left="4680" w:hanging="360"/>
+      </w:pPr>
+    </w:lvl>
+    <w:lvl w:ilvl="5" w:tplc="0409001B" w:tentative="1">
+      <w:start w:val="1"/>
+      <w:numFmt w:val="lowerRoman"/>
+      <w:lvlText w:val="%6."/>
+      <w:lvlJc w:val="right"/>
+      <w:pPr>
+        <w:ind w:left="5400" w:hanging="180"/>
+      </w:pPr>
+    </w:lvl>
+    <w:lvl w:ilvl="6" w:tplc="0409000F" w:tentative="1">
+      <w:start w:val="1"/>
+      <w:numFmt w:val="decimal"/>
+      <w:lvlText w:val="%7."/>
+      <w:lvlJc w:val="left"/>
+      <w:pPr>
+        <w:ind w:left="6120" w:hanging="360"/>
+      </w:pPr>
+    </w:lvl>
+    <w:lvl w:ilvl="7" w:tplc="04090019" w:tentative="1">
+      <w:start w:val="1"/>
+      <w:numFmt w:val="lowerLetter"/>
+      <w:lvlText w:val="%8."/>
+      <w:lvlJc w:val="left"/>
+      <w:pPr>
+        <w:ind w:left="6840" w:hanging="360"/>
+      </w:pPr>
+    </w:lvl>
+    <w:lvl w:ilvl="8" w:tplc="0409001B" w:tentative="1">
+      <w:start w:val="1"/>
+      <w:numFmt w:val="lowerRoman"/>
+      <w:lvlText w:val="%9."/>
+      <w:lvlJc w:val="right"/>
+      <w:pPr>
+        <w:ind w:left="7560" w:hanging="180"/>
+      </w:pPr>
+    </w:lvl>
+  </w:abstractNum>
+  <w:abstractNum w:abstractNumId="10">
     <w:nsid w:val="68C51D9A"/>
     <w:multiLevelType w:val="hybridMultilevel"/>
     <w:tmpl w:val="A480514C"/>
@@ -1710,7 +2794,96 @@
       </w:rPr>
     </w:lvl>
   </w:abstractNum>
-  <w:abstractNum w:abstractNumId="6">
+  <w:abstractNum w:abstractNumId="11">
+    <w:nsid w:val="71C86687"/>
+    <w:multiLevelType w:val="hybridMultilevel"/>
+    <w:tmpl w:val="E43EDA6C"/>
+    <w:lvl w:ilvl="0" w:tplc="1D92B6DE">
+      <w:start w:val="1"/>
+      <w:numFmt w:val="decimal"/>
+      <w:lvlText w:val="%1."/>
+      <w:lvlJc w:val="left"/>
+      <w:pPr>
+        <w:ind w:left="1080" w:hanging="360"/>
+      </w:pPr>
+      <w:rPr>
+        <w:rFonts w:hint="default"/>
+      </w:rPr>
+    </w:lvl>
+    <w:lvl w:ilvl="1" w:tplc="04090019" w:tentative="1">
+      <w:start w:val="1"/>
+      <w:numFmt w:val="lowerLetter"/>
+      <w:lvlText w:val="%2."/>
+      <w:lvlJc w:val="left"/>
+      <w:pPr>
+        <w:ind w:left="1800" w:hanging="360"/>
+      </w:pPr>
+    </w:lvl>
+    <w:lvl w:ilvl="2" w:tplc="0409001B" w:tentative="1">
+      <w:start w:val="1"/>
+      <w:numFmt w:val="lowerRoman"/>
+      <w:lvlText w:val="%3."/>
+      <w:lvlJc w:val="right"/>
+      <w:pPr>
+        <w:ind w:left="2520" w:hanging="180"/>
+      </w:pPr>
+    </w:lvl>
+    <w:lvl w:ilvl="3" w:tplc="0409000F" w:tentative="1">
+      <w:start w:val="1"/>
+      <w:numFmt w:val="decimal"/>
+      <w:lvlText w:val="%4."/>
+      <w:lvlJc w:val="left"/>
+      <w:pPr>
+        <w:ind w:left="3240" w:hanging="360"/>
+      </w:pPr>
+    </w:lvl>
+    <w:lvl w:ilvl="4" w:tplc="04090019" w:tentative="1">
+      <w:start w:val="1"/>
+      <w:numFmt w:val="lowerLetter"/>
+      <w:lvlText w:val="%5."/>
+      <w:lvlJc w:val="left"/>
+      <w:pPr>
+        <w:ind w:left="3960" w:hanging="360"/>
+      </w:pPr>
+    </w:lvl>
+    <w:lvl w:ilvl="5" w:tplc="0409001B" w:tentative="1">
+      <w:start w:val="1"/>
+      <w:numFmt w:val="lowerRoman"/>
+      <w:lvlText w:val="%6."/>
+      <w:lvlJc w:val="right"/>
+      <w:pPr>
+        <w:ind w:left="4680" w:hanging="180"/>
+      </w:pPr>
+    </w:lvl>
+    <w:lvl w:ilvl="6" w:tplc="0409000F" w:tentative="1">
+      <w:start w:val="1"/>
+      <w:numFmt w:val="decimal"/>
+      <w:lvlText w:val="%7."/>
+      <w:lvlJc w:val="left"/>
+      <w:pPr>
+        <w:ind w:left="5400" w:hanging="360"/>
+      </w:pPr>
+    </w:lvl>
+    <w:lvl w:ilvl="7" w:tplc="04090019" w:tentative="1">
+      <w:start w:val="1"/>
+      <w:numFmt w:val="lowerLetter"/>
+      <w:lvlText w:val="%8."/>
+      <w:lvlJc w:val="left"/>
+      <w:pPr>
+        <w:ind w:left="6120" w:hanging="360"/>
+      </w:pPr>
+    </w:lvl>
+    <w:lvl w:ilvl="8" w:tplc="0409001B" w:tentative="1">
+      <w:start w:val="1"/>
+      <w:numFmt w:val="lowerRoman"/>
+      <w:lvlText w:val="%9."/>
+      <w:lvlJc w:val="right"/>
+      <w:pPr>
+        <w:ind w:left="6840" w:hanging="180"/>
+      </w:pPr>
+    </w:lvl>
+  </w:abstractNum>
+  <w:abstractNum w:abstractNumId="12">
     <w:nsid w:val="74E12448"/>
     <w:multiLevelType w:val="hybridMultilevel"/>
     <w:tmpl w:val="2D403772"/>
@@ -1823,26 +2996,136 @@
       </w:rPr>
     </w:lvl>
   </w:abstractNum>
+  <w:abstractNum w:abstractNumId="13">
+    <w:nsid w:val="7F286EA9"/>
+    <w:multiLevelType w:val="hybridMultilevel"/>
+    <w:tmpl w:val="9496CFA0"/>
+    <w:lvl w:ilvl="0" w:tplc="64B88486">
+      <w:start w:val="1"/>
+      <w:numFmt w:val="decimal"/>
+      <w:lvlText w:val="%1."/>
+      <w:lvlJc w:val="left"/>
+      <w:pPr>
+        <w:ind w:left="1080" w:hanging="360"/>
+      </w:pPr>
+      <w:rPr>
+        <w:rFonts w:hint="default"/>
+      </w:rPr>
+    </w:lvl>
+    <w:lvl w:ilvl="1" w:tplc="04090019" w:tentative="1">
+      <w:start w:val="1"/>
+      <w:numFmt w:val="lowerLetter"/>
+      <w:lvlText w:val="%2."/>
+      <w:lvlJc w:val="left"/>
+      <w:pPr>
+        <w:ind w:left="1800" w:hanging="360"/>
+      </w:pPr>
+    </w:lvl>
+    <w:lvl w:ilvl="2" w:tplc="0409001B" w:tentative="1">
+      <w:start w:val="1"/>
+      <w:numFmt w:val="lowerRoman"/>
+      <w:lvlText w:val="%3."/>
+      <w:lvlJc w:val="right"/>
+      <w:pPr>
+        <w:ind w:left="2520" w:hanging="180"/>
+      </w:pPr>
+    </w:lvl>
+    <w:lvl w:ilvl="3" w:tplc="0409000F" w:tentative="1">
+      <w:start w:val="1"/>
+      <w:numFmt w:val="decimal"/>
+      <w:lvlText w:val="%4."/>
+      <w:lvlJc w:val="left"/>
+      <w:pPr>
+        <w:ind w:left="3240" w:hanging="360"/>
+      </w:pPr>
+    </w:lvl>
+    <w:lvl w:ilvl="4" w:tplc="04090019" w:tentative="1">
+      <w:start w:val="1"/>
+      <w:numFmt w:val="lowerLetter"/>
+      <w:lvlText w:val="%5."/>
+      <w:lvlJc w:val="left"/>
+      <w:pPr>
+        <w:ind w:left="3960" w:hanging="360"/>
+      </w:pPr>
+    </w:lvl>
+    <w:lvl w:ilvl="5" w:tplc="0409001B" w:tentative="1">
+      <w:start w:val="1"/>
+      <w:numFmt w:val="lowerRoman"/>
+      <w:lvlText w:val="%6."/>
+      <w:lvlJc w:val="right"/>
+      <w:pPr>
+        <w:ind w:left="4680" w:hanging="180"/>
+      </w:pPr>
+    </w:lvl>
+    <w:lvl w:ilvl="6" w:tplc="0409000F" w:tentative="1">
+      <w:start w:val="1"/>
+      <w:numFmt w:val="decimal"/>
+      <w:lvlText w:val="%7."/>
+      <w:lvlJc w:val="left"/>
+      <w:pPr>
+        <w:ind w:left="5400" w:hanging="360"/>
+      </w:pPr>
+    </w:lvl>
+    <w:lvl w:ilvl="7" w:tplc="04090019" w:tentative="1">
+      <w:start w:val="1"/>
+      <w:numFmt w:val="lowerLetter"/>
+      <w:lvlText w:val="%8."/>
+      <w:lvlJc w:val="left"/>
+      <w:pPr>
+        <w:ind w:left="6120" w:hanging="360"/>
+      </w:pPr>
+    </w:lvl>
+    <w:lvl w:ilvl="8" w:tplc="0409001B" w:tentative="1">
+      <w:start w:val="1"/>
+      <w:numFmt w:val="lowerRoman"/>
+      <w:lvlText w:val="%9."/>
+      <w:lvlJc w:val="right"/>
+      <w:pPr>
+        <w:ind w:left="6840" w:hanging="180"/>
+      </w:pPr>
+    </w:lvl>
+  </w:abstractNum>
   <w:num w:numId="1">
-    <w:abstractNumId w:val="3"/>
+    <w:abstractNumId w:val="6"/>
   </w:num>
   <w:num w:numId="2">
     <w:abstractNumId w:val="0"/>
   </w:num>
   <w:num w:numId="3">
+    <w:abstractNumId w:val="2"/>
+  </w:num>
+  <w:num w:numId="4">
+    <w:abstractNumId w:val="12"/>
+  </w:num>
+  <w:num w:numId="5">
+    <w:abstractNumId w:val="10"/>
+  </w:num>
+  <w:num w:numId="6">
+    <w:abstractNumId w:val="5"/>
+  </w:num>
+  <w:num w:numId="7">
+    <w:abstractNumId w:val="8"/>
+  </w:num>
+  <w:num w:numId="8">
+    <w:abstractNumId w:val="4"/>
+  </w:num>
+  <w:num w:numId="9">
+    <w:abstractNumId w:val="3"/>
+  </w:num>
+  <w:num w:numId="10">
+    <w:abstractNumId w:val="11"/>
+  </w:num>
+  <w:num w:numId="11">
     <w:abstractNumId w:val="1"/>
   </w:num>
-  <w:num w:numId="4">
-    <w:abstractNumId w:val="6"/>
+  <w:num w:numId="12">
+    <w:abstractNumId w:val="9"/>
   </w:num>
-  <w:num w:numId="5">
-    <w:abstractNumId w:val="5"/>
+  <w:num w:numId="13">
+    <w:abstractNumId w:val="13"/>
   </w:num>
-  <w:num w:numId="6">
-    <w:abstractNumId w:val="2"/>
-  </w:num>
-  <w:num w:numId="7">
-    <w:abstractNumId w:val="4"/>
+  <w:num w:numId="14">
+    <w:abstractNumId w:val="7"/>
   </w:num>
 </w:numbering>
 </file>
@@ -2251,6 +3534,59 @@
       <w:szCs w:val="52"/>
     </w:rPr>
   </w:style>
+  <w:style w:type="character" w:styleId="Hyperlink">
+    <w:name w:val="Hyperlink"/>
+    <w:basedOn w:val="DefaultParagraphFont"/>
+    <w:uiPriority w:val="99"/>
+    <w:unhideWhenUsed/>
+    <w:rsid w:val="009615AF"/>
+    <w:rPr>
+      <w:color w:val="0000FF" w:themeColor="hyperlink"/>
+      <w:u w:val="single"/>
+    </w:rPr>
+  </w:style>
+  <w:style w:type="character" w:styleId="FollowedHyperlink">
+    <w:name w:val="FollowedHyperlink"/>
+    <w:basedOn w:val="DefaultParagraphFont"/>
+    <w:uiPriority w:val="99"/>
+    <w:semiHidden/>
+    <w:unhideWhenUsed/>
+    <w:rsid w:val="00B02BB5"/>
+    <w:rPr>
+      <w:color w:val="800080" w:themeColor="followedHyperlink"/>
+      <w:u w:val="single"/>
+    </w:rPr>
+  </w:style>
+  <w:style w:type="paragraph" w:styleId="DocumentMap">
+    <w:name w:val="Document Map"/>
+    <w:basedOn w:val="Normal"/>
+    <w:link w:val="DocumentMapChar"/>
+    <w:uiPriority w:val="99"/>
+    <w:semiHidden/>
+    <w:unhideWhenUsed/>
+    <w:rsid w:val="002D73B1"/>
+    <w:pPr>
+      <w:spacing w:after="0" w:line="240" w:lineRule="auto"/>
+    </w:pPr>
+    <w:rPr>
+      <w:rFonts w:ascii="Tahoma" w:hAnsi="Tahoma" w:cs="Tahoma"/>
+      <w:sz w:val="16"/>
+      <w:szCs w:val="16"/>
+    </w:rPr>
+  </w:style>
+  <w:style w:type="character" w:customStyle="1" w:styleId="DocumentMapChar">
+    <w:name w:val="Document Map Char"/>
+    <w:basedOn w:val="DefaultParagraphFont"/>
+    <w:link w:val="DocumentMap"/>
+    <w:uiPriority w:val="99"/>
+    <w:semiHidden/>
+    <w:rsid w:val="002D73B1"/>
+    <w:rPr>
+      <w:rFonts w:ascii="Tahoma" w:hAnsi="Tahoma" w:cs="Tahoma"/>
+      <w:sz w:val="16"/>
+      <w:szCs w:val="16"/>
+    </w:rPr>
+  </w:style>
 </w:styles>
 </file>
 
@@ -2350,63 +3686,6 @@
         </w:p>
       </w:docPartBody>
     </w:docPart>
-    <w:docPart>
-      <w:docPartPr>
-        <w:name w:val="E72F60A942B54047B921DE62632E2B5F"/>
-        <w:category>
-          <w:name w:val="General"/>
-          <w:gallery w:val="placeholder"/>
-        </w:category>
-        <w:types>
-          <w:type w:val="bbPlcHdr"/>
-        </w:types>
-        <w:behaviors>
-          <w:behavior w:val="content"/>
-        </w:behaviors>
-        <w:guid w:val="{C3752B60-109C-4F8C-8E0E-851999805269}"/>
-      </w:docPartPr>
-      <w:docPartBody>
-        <w:p>
-          <w:pPr>
-            <w:pStyle w:val="E72F60A942B54047B921DE62632E2B5F"/>
-          </w:pPr>
-          <w:r>
-            <w:t>[Type the abstract of the document here. The abstract is typically a short summary of the contents of the document. Type the abstract of the document here. The abstract is typically a short summary of the contents of the document.]</w:t>
-          </w:r>
-        </w:p>
-      </w:docPartBody>
-    </w:docPart>
-    <w:docPart>
-      <w:docPartPr>
-        <w:name w:val="BC80E3ECE21D4AAFAAEA67E2114A4D19"/>
-        <w:category>
-          <w:name w:val="General"/>
-          <w:gallery w:val="placeholder"/>
-        </w:category>
-        <w:types>
-          <w:type w:val="bbPlcHdr"/>
-        </w:types>
-        <w:behaviors>
-          <w:behavior w:val="content"/>
-        </w:behaviors>
-        <w:guid w:val="{388C5BE1-14F7-4EE4-A26E-2C7CDE114F52}"/>
-      </w:docPartPr>
-      <w:docPartBody>
-        <w:p>
-          <w:pPr>
-            <w:pStyle w:val="BC80E3ECE21D4AAFAAEA67E2114A4D19"/>
-          </w:pPr>
-          <w:r>
-            <w:rPr>
-              <w:rFonts w:asciiTheme="majorHAnsi" w:eastAsiaTheme="majorEastAsia" w:hAnsiTheme="majorHAnsi" w:cstheme="majorBidi"/>
-              <w:sz w:val="36"/>
-              <w:szCs w:val="36"/>
-            </w:rPr>
-            <w:t>[Type the document subtitle]</w:t>
-          </w:r>
-        </w:p>
-      </w:docPartBody>
-    </w:docPart>
   </w:docParts>
 </w:glossaryDocument>
 </file>
@@ -2459,8 +3738,9 @@
     <w:panose1 w:val="020B0604030504040204"/>
     <w:charset w:val="00"/>
     <w:family w:val="swiss"/>
+    <w:notTrueType/>
     <w:pitch w:val="variable"/>
-    <w:sig w:usb0="E1002EFF" w:usb1="C000605B" w:usb2="00000029" w:usb3="00000000" w:csb0="000101FF" w:csb1="00000000"/>
+    <w:sig w:usb0="00000003" w:usb1="00000000" w:usb2="00000000" w:usb3="00000000" w:csb0="00000001" w:csb1="00000000"/>
   </w:font>
 </w:fonts>
 </file>
@@ -2476,7 +3756,10 @@
   <w:rsids>
     <w:rsidRoot w:val="00FE41D9"/>
     <w:rsid w:val="00463F37"/>
+    <w:rsid w:val="006F0BD1"/>
+    <w:rsid w:val="00A828CF"/>
     <w:rsid w:val="00B65247"/>
+    <w:rsid w:val="00BC00C8"/>
     <w:rsid w:val="00FE41D9"/>
   </w:rsids>
   <m:mathPr>
@@ -3047,7 +4330,7 @@
 <file path=customXml/item1.xml><?xml version="1.0" encoding="utf-8"?>
 <CoverPageProperties xmlns="http://schemas.microsoft.com/office/2006/coverPageProps">
   <PublishDate>2014-02-10T00:00:00</PublishDate>
-  <Abstract/>
+  <Abstract>This document includes technical specifications for the first iteration of CorreoDigi. CorreoDigi is a web-based application that aims to create a simple interface for sending digital letters between connected users.</Abstract>
   <CompanyAddress/>
   <CompanyPhone/>
   <CompanyFax/>

</xml_diff>